<commit_message>
Huge edits to results.
</commit_message>
<xml_diff>
--- a/coverLetter_AIAAJ.docx
+++ b/coverLetter_AIAAJ.docx
@@ -670,6 +670,31 @@
         </w:rPr>
         <w:t xml:space="preserve">We believe our method and results make valuable contributions to a number of research fields, including optimization methods, aerospace conceptual design, and design under uncertainty. </w:t>
       </w:r>
+      <w:r>
+        <w:rPr>
+          <w:rFonts w:asciiTheme="minorHAnsi" w:hAnsiTheme="minorHAnsi" w:cs="Baskerville"/>
+          <w:color w:val="000000" w:themeColor="text1"/>
+        </w:rPr>
+        <w:t xml:space="preserve">The manuscript </w:t>
+      </w:r>
+      <w:proofErr w:type="gramStart"/>
+      <w:r>
+        <w:rPr>
+          <w:rFonts w:asciiTheme="minorHAnsi" w:hAnsiTheme="minorHAnsi" w:cs="Baskerville"/>
+          <w:color w:val="000000" w:themeColor="text1"/>
+        </w:rPr>
+        <w:t>was also submitted</w:t>
+      </w:r>
+      <w:proofErr w:type="gramEnd"/>
+      <w:r>
+        <w:rPr>
+          <w:rFonts w:asciiTheme="minorHAnsi" w:hAnsiTheme="minorHAnsi" w:cs="Baskerville"/>
+          <w:color w:val="000000" w:themeColor="text1"/>
+        </w:rPr>
+        <w:t xml:space="preserve"> for publication in the 2019 AIAA Aviation conference proceedings, and it will be presented on June 17-21 at the conference. </w:t>
+      </w:r>
+      <w:bookmarkStart w:id="0" w:name="_GoBack"/>
+      <w:bookmarkEnd w:id="0"/>
     </w:p>
     <w:p>
       <w:pPr>
@@ -787,8 +812,6 @@
         </w:rPr>
         <w:t xml:space="preserve">. </w:t>
       </w:r>
-      <w:bookmarkStart w:id="0" w:name="_GoBack"/>
-      <w:bookmarkEnd w:id="0"/>
     </w:p>
     <w:p>
       <w:pPr>
@@ -1764,7 +1787,7 @@
 </file>
 
 <file path=customXml/itemProps1.xml><?xml version="1.0" encoding="utf-8"?>
-<ds:datastoreItem xmlns:ds="http://schemas.openxmlformats.org/officeDocument/2006/customXml" ds:itemID="{2A8DAA05-5716-4936-A589-2C06FE38EA83}">
+<ds:datastoreItem xmlns:ds="http://schemas.openxmlformats.org/officeDocument/2006/customXml" ds:itemID="{DE54EA22-585A-4D9C-AC63-F85ED6E59786}">
   <ds:schemaRefs>
     <ds:schemaRef ds:uri="http://schemas.openxmlformats.org/officeDocument/2006/bibliography"/>
   </ds:schemaRefs>

</xml_diff>